<commit_message>
seeking first full time position
</commit_message>
<xml_diff>
--- a/Resume.docx
+++ b/Resume.docx
@@ -1,6 +1,6 @@
 
 <file path=word/document.xml><?xml version="1.0" encoding="utf-8"?>
-<w:document xmlns:wpc="http://schemas.microsoft.com/office/word/2010/wordprocessingCanvas" xmlns:mc="http://schemas.openxmlformats.org/markup-compatibility/2006" xmlns:o="urn:schemas-microsoft-com:office:office" xmlns:r="http://schemas.openxmlformats.org/officeDocument/2006/relationships" xmlns:m="http://schemas.openxmlformats.org/officeDocument/2006/math" xmlns:v="urn:schemas-microsoft-com:vml" xmlns:wp14="http://schemas.microsoft.com/office/word/2010/wordprocessingDrawing" xmlns:wp="http://schemas.openxmlformats.org/drawingml/2006/wordprocessingDrawing" xmlns:w10="urn:schemas-microsoft-com:office:word" xmlns:w="http://schemas.openxmlformats.org/wordprocessingml/2006/main" xmlns:w14="http://schemas.microsoft.com/office/word/2010/wordml" xmlns:w15="http://schemas.microsoft.com/office/word/2012/wordml" xmlns:wpg="http://schemas.microsoft.com/office/word/2010/wordprocessingGroup" xmlns:wpi="http://schemas.microsoft.com/office/word/2010/wordprocessingInk" xmlns:wne="http://schemas.microsoft.com/office/word/2006/wordml" xmlns:wps="http://schemas.microsoft.com/office/word/2010/wordprocessingShape" mc:Ignorable="w14 w15 wp14">
+<w:document xmlns:wpc="http://schemas.microsoft.com/office/word/2010/wordprocessingCanvas" xmlns:cx="http://schemas.microsoft.com/office/drawing/2014/chartex" xmlns:cx1="http://schemas.microsoft.com/office/drawing/2015/9/8/chartex" xmlns:cx2="http://schemas.microsoft.com/office/drawing/2015/10/21/chartex" xmlns:cx3="http://schemas.microsoft.com/office/drawing/2016/5/9/chartex" xmlns:cx4="http://schemas.microsoft.com/office/drawing/2016/5/10/chartex" xmlns:cx5="http://schemas.microsoft.com/office/drawing/2016/5/11/chartex" xmlns:cx6="http://schemas.microsoft.com/office/drawing/2016/5/12/chartex" xmlns:cx7="http://schemas.microsoft.com/office/drawing/2016/5/13/chartex" xmlns:cx8="http://schemas.microsoft.com/office/drawing/2016/5/14/chartex" xmlns:mc="http://schemas.openxmlformats.org/markup-compatibility/2006" xmlns:aink="http://schemas.microsoft.com/office/drawing/2016/ink" xmlns:am3d="http://schemas.microsoft.com/office/drawing/2017/model3d" xmlns:o="urn:schemas-microsoft-com:office:office" xmlns:r="http://schemas.openxmlformats.org/officeDocument/2006/relationships" xmlns:m="http://schemas.openxmlformats.org/officeDocument/2006/math" xmlns:v="urn:schemas-microsoft-com:vml" xmlns:wp14="http://schemas.microsoft.com/office/word/2010/wordprocessingDrawing" xmlns:wp="http://schemas.openxmlformats.org/drawingml/2006/wordprocessingDrawing" xmlns:w10="urn:schemas-microsoft-com:office:word" xmlns:w="http://schemas.openxmlformats.org/wordprocessingml/2006/main" xmlns:w14="http://schemas.microsoft.com/office/word/2010/wordml" xmlns:w15="http://schemas.microsoft.com/office/word/2012/wordml" xmlns:w16cid="http://schemas.microsoft.com/office/word/2016/wordml/cid" xmlns:w16se="http://schemas.microsoft.com/office/word/2015/wordml/symex" xmlns:wpg="http://schemas.microsoft.com/office/word/2010/wordprocessingGroup" xmlns:wpi="http://schemas.microsoft.com/office/word/2010/wordprocessingInk" xmlns:wne="http://schemas.microsoft.com/office/word/2006/wordml" xmlns:wps="http://schemas.microsoft.com/office/word/2010/wordprocessingShape" mc:Ignorable="w14 w15 w16se w16cid wp14">
   <w:body>
     <w:p>
       <w:pPr>
@@ -134,25 +134,7 @@
             <w:sz w:val="24"/>
             <w:szCs w:val="24"/>
           </w:rPr>
-          <w:t>aris_h</w:t>
-        </w:r>
-        <w:r>
-          <w:rPr>
-            <w:rStyle w:val="Hyperlink"/>
-            <w:rFonts w:ascii="Times New Roman" w:hAnsi="Times New Roman"/>
-            <w:sz w:val="24"/>
-            <w:szCs w:val="24"/>
-          </w:rPr>
-          <w:t>u</w:t>
-        </w:r>
-        <w:r>
-          <w:rPr>
-            <w:rStyle w:val="Hyperlink"/>
-            <w:rFonts w:ascii="Times New Roman" w:hAnsi="Times New Roman"/>
-            <w:sz w:val="24"/>
-            <w:szCs w:val="24"/>
-          </w:rPr>
-          <w:t>sanu_link</w:t>
+          <w:t>aris_husanu_link</w:t>
         </w:r>
         <w:proofErr w:type="spellEnd"/>
       </w:hyperlink>
@@ -163,7 +145,7 @@
         <w:rPr>
           <w:rFonts w:ascii="Times New Roman" w:hAnsi="Times New Roman"/>
           <w:b/>
-          <w:sz w:val="24"/>
+          <w:sz w:val="20"/>
           <w:szCs w:val="24"/>
         </w:rPr>
       </w:pPr>
@@ -207,13 +189,6 @@
       <w:r>
         <w:rPr>
           <w:rFonts w:ascii="Times New Roman" w:hAnsi="Times New Roman"/>
-          <w:b/>
-        </w:rPr>
-        <w:tab/>
-      </w:r>
-      <w:r>
-        <w:rPr>
-          <w:rFonts w:ascii="Times New Roman" w:hAnsi="Times New Roman"/>
         </w:rPr>
         <w:t xml:space="preserve">Seeking </w:t>
       </w:r>
@@ -227,37 +202,19 @@
         <w:rPr>
           <w:rFonts w:ascii="Times New Roman" w:hAnsi="Times New Roman"/>
         </w:rPr>
-        <w:t>n</w:t>
-      </w:r>
-      <w:r>
-        <w:rPr>
-          <w:rFonts w:ascii="Times New Roman" w:hAnsi="Times New Roman"/>
-        </w:rPr>
-        <w:t xml:space="preserve"> internship</w:t>
-      </w:r>
-      <w:r>
-        <w:rPr>
-          <w:rFonts w:ascii="Times New Roman" w:hAnsi="Times New Roman"/>
-        </w:rPr>
-        <w:t xml:space="preserve"> to learn new skills</w:t>
-      </w:r>
-      <w:r>
-        <w:rPr>
-          <w:rFonts w:ascii="Times New Roman" w:hAnsi="Times New Roman"/>
-        </w:rPr>
-        <w:t>, exercise problem solving abilities,</w:t>
-      </w:r>
-      <w:r>
-        <w:rPr>
-          <w:rFonts w:ascii="Times New Roman" w:hAnsi="Times New Roman"/>
-        </w:rPr>
-        <w:t xml:space="preserve"> gain real world experience,</w:t>
-      </w:r>
-      <w:r>
-        <w:rPr>
-          <w:rFonts w:ascii="Times New Roman" w:hAnsi="Times New Roman"/>
-        </w:rPr>
-        <w:t xml:space="preserve"> and support education at UWM.</w:t>
+        <w:t xml:space="preserve"> fulltime position as Software </w:t>
+      </w:r>
+      <w:r>
+        <w:rPr>
+          <w:rFonts w:ascii="Times New Roman" w:hAnsi="Times New Roman"/>
+        </w:rPr>
+        <w:t>E</w:t>
+      </w:r>
+      <w:r>
+        <w:rPr>
+          <w:rFonts w:ascii="Times New Roman" w:hAnsi="Times New Roman"/>
+        </w:rPr>
+        <w:t>ngineer the Grand Rapids area.</w:t>
       </w:r>
     </w:p>
     <w:p>
@@ -269,7 +226,7 @@
         <w:rPr>
           <w:rFonts w:ascii="Times New Roman" w:hAnsi="Times New Roman"/>
           <w:b/>
-          <w:sz w:val="24"/>
+          <w:sz w:val="18"/>
           <w:szCs w:val="24"/>
         </w:rPr>
       </w:pPr>
@@ -344,6 +301,7 @@
         </w:rPr>
         <w:tab/>
       </w:r>
+      <w:proofErr w:type="gramStart"/>
       <w:r>
         <w:rPr>
           <w:rFonts w:ascii="Times New Roman" w:hAnsi="Times New Roman"/>
@@ -358,6 +316,7 @@
         </w:rPr>
         <w:t>,</w:t>
       </w:r>
+      <w:proofErr w:type="gramEnd"/>
       <w:r>
         <w:rPr>
           <w:rFonts w:ascii="Times New Roman" w:hAnsi="Times New Roman"/>
@@ -466,12 +425,14 @@
         <w:rPr>
           <w:rFonts w:ascii="Times New Roman" w:hAnsi="Times New Roman"/>
           <w:b/>
-        </w:rPr>
-      </w:pPr>
-      <w:r>
-        <w:rPr>
-          <w:rFonts w:ascii="Times New Roman" w:hAnsi="Times New Roman"/>
-          <w:b/>
+          <w:sz w:val="18"/>
+        </w:rPr>
+      </w:pPr>
+      <w:r>
+        <w:rPr>
+          <w:rFonts w:ascii="Times New Roman" w:hAnsi="Times New Roman"/>
+          <w:b/>
+          <w:sz w:val="18"/>
         </w:rPr>
         <w:tab/>
       </w:r>
@@ -601,6 +562,118 @@
     </w:p>
     <w:p>
       <w:pPr>
+        <w:pStyle w:val="ListParagraph"/>
+        <w:numPr>
+          <w:ilvl w:val="0"/>
+          <w:numId w:val="10"/>
+        </w:numPr>
+        <w:tabs>
+          <w:tab w:val="left" w:pos="720"/>
+          <w:tab w:val="right" w:pos="8640"/>
+        </w:tabs>
+        <w:spacing w:after="0" w:line="240" w:lineRule="auto"/>
+        <w:rPr>
+          <w:rFonts w:ascii="Times New Roman" w:hAnsi="Times New Roman"/>
+        </w:rPr>
+      </w:pPr>
+      <w:r>
+        <w:rPr>
+          <w:rFonts w:ascii="Times New Roman" w:hAnsi="Times New Roman"/>
+        </w:rPr>
+        <w:t>Web p</w:t>
+      </w:r>
+      <w:r>
+        <w:rPr>
+          <w:rFonts w:ascii="Times New Roman" w:hAnsi="Times New Roman"/>
+        </w:rPr>
+        <w:t>latform to host apps for supply chain</w:t>
+      </w:r>
+    </w:p>
+    <w:p>
+      <w:pPr>
+        <w:pStyle w:val="ListParagraph"/>
+        <w:numPr>
+          <w:ilvl w:val="0"/>
+          <w:numId w:val="10"/>
+        </w:numPr>
+        <w:tabs>
+          <w:tab w:val="left" w:pos="720"/>
+          <w:tab w:val="right" w:pos="8640"/>
+        </w:tabs>
+        <w:spacing w:after="0" w:line="240" w:lineRule="auto"/>
+        <w:rPr>
+          <w:rFonts w:ascii="Times New Roman" w:hAnsi="Times New Roman"/>
+        </w:rPr>
+      </w:pPr>
+      <w:r>
+        <w:rPr>
+          <w:rFonts w:ascii="Times New Roman" w:hAnsi="Times New Roman"/>
+        </w:rPr>
+        <w:t>Written with Java and Spring backend</w:t>
+      </w:r>
+    </w:p>
+    <w:p>
+      <w:pPr>
+        <w:pStyle w:val="ListParagraph"/>
+        <w:numPr>
+          <w:ilvl w:val="0"/>
+          <w:numId w:val="10"/>
+        </w:numPr>
+        <w:tabs>
+          <w:tab w:val="left" w:pos="720"/>
+          <w:tab w:val="right" w:pos="8640"/>
+        </w:tabs>
+        <w:spacing w:after="0" w:line="240" w:lineRule="auto"/>
+        <w:rPr>
+          <w:rFonts w:ascii="Times New Roman" w:hAnsi="Times New Roman"/>
+        </w:rPr>
+      </w:pPr>
+      <w:r>
+        <w:rPr>
+          <w:rFonts w:ascii="Times New Roman" w:hAnsi="Times New Roman"/>
+        </w:rPr>
+        <w:t xml:space="preserve">JavaScript and </w:t>
+      </w:r>
+      <w:proofErr w:type="spellStart"/>
+      <w:r>
+        <w:rPr>
+          <w:rFonts w:ascii="Times New Roman" w:hAnsi="Times New Roman"/>
+        </w:rPr>
+        <w:t>EXTjs</w:t>
+      </w:r>
+      <w:proofErr w:type="spellEnd"/>
+      <w:r>
+        <w:rPr>
+          <w:rFonts w:ascii="Times New Roman" w:hAnsi="Times New Roman"/>
+        </w:rPr>
+        <w:t xml:space="preserve"> frontend</w:t>
+      </w:r>
+    </w:p>
+    <w:p>
+      <w:pPr>
+        <w:pStyle w:val="ListParagraph"/>
+        <w:numPr>
+          <w:ilvl w:val="0"/>
+          <w:numId w:val="10"/>
+        </w:numPr>
+        <w:tabs>
+          <w:tab w:val="left" w:pos="720"/>
+          <w:tab w:val="right" w:pos="8640"/>
+        </w:tabs>
+        <w:spacing w:after="0" w:line="240" w:lineRule="auto"/>
+        <w:rPr>
+          <w:rFonts w:ascii="Times New Roman" w:hAnsi="Times New Roman"/>
+        </w:rPr>
+      </w:pPr>
+      <w:r>
+        <w:rPr>
+          <w:rFonts w:ascii="Times New Roman" w:hAnsi="Times New Roman"/>
+        </w:rPr>
+        <w:t>Bug/Defect work</w:t>
+      </w:r>
+    </w:p>
+    <w:p>
+      <w:pPr>
         <w:tabs>
           <w:tab w:val="left" w:pos="720"/>
           <w:tab w:val="right" w:pos="8640"/>
@@ -614,20 +687,15 @@
       <w:r>
         <w:rPr>
           <w:rFonts w:ascii="Times New Roman" w:hAnsi="Times New Roman"/>
-        </w:rPr>
-        <w:t>Platform to host apps</w:t>
-      </w:r>
-      <w:r>
-        <w:rPr>
-          <w:rFonts w:ascii="Times New Roman" w:hAnsi="Times New Roman"/>
-        </w:rPr>
-        <w:t xml:space="preserve"> u</w:t>
-      </w:r>
-      <w:r>
-        <w:rPr>
-          <w:rFonts w:ascii="Times New Roman" w:hAnsi="Times New Roman"/>
-        </w:rPr>
-        <w:t>sed for supply chain</w:t>
+          <w:u w:val="single"/>
+        </w:rPr>
+        <w:t>Project:</w:t>
+      </w:r>
+      <w:r>
+        <w:rPr>
+          <w:rFonts w:ascii="Times New Roman" w:hAnsi="Times New Roman"/>
+        </w:rPr>
+        <w:t xml:space="preserve"> Implemented a Cordova plugin</w:t>
       </w:r>
     </w:p>
     <w:p>
@@ -646,7 +714,7 @@
         <w:rPr>
           <w:rFonts w:ascii="Times New Roman" w:hAnsi="Times New Roman"/>
         </w:rPr>
-        <w:t>Written with Java and Spring backend</w:t>
+        <w:t xml:space="preserve"> to remotely view an android device from a web client</w:t>
       </w:r>
     </w:p>
     <w:p>
@@ -665,22 +733,132 @@
         <w:rPr>
           <w:rFonts w:ascii="Times New Roman" w:hAnsi="Times New Roman"/>
         </w:rPr>
-        <w:t xml:space="preserve">JavaScript and </w:t>
-      </w:r>
+        <w:t xml:space="preserve"> as part of senior capstone. Using:</w:t>
+      </w:r>
+    </w:p>
+    <w:p>
+      <w:pPr>
+        <w:tabs>
+          <w:tab w:val="left" w:pos="720"/>
+          <w:tab w:val="right" w:pos="8640"/>
+        </w:tabs>
+        <w:spacing w:after="0" w:line="240" w:lineRule="auto"/>
+        <w:ind w:left="720"/>
+        <w:rPr>
+          <w:rFonts w:ascii="Times New Roman" w:hAnsi="Times New Roman"/>
+        </w:rPr>
+      </w:pPr>
+      <w:r>
+        <w:rPr>
+          <w:rFonts w:ascii="Times New Roman" w:hAnsi="Times New Roman"/>
+        </w:rPr>
+        <w:t xml:space="preserve"> JavaScript, Angular, Material, Node, Express,</w:t>
+      </w:r>
+      <w:r>
+        <w:rPr>
+          <w:rFonts w:ascii="Times New Roman" w:hAnsi="Times New Roman"/>
+        </w:rPr>
+        <w:t xml:space="preserve"> </w:t>
+      </w:r>
+      <w:r>
+        <w:rPr>
+          <w:rFonts w:ascii="Times New Roman" w:hAnsi="Times New Roman"/>
+        </w:rPr>
+        <w:t>Cordova, Java.</w:t>
+      </w:r>
+    </w:p>
+    <w:p>
+      <w:pPr>
+        <w:tabs>
+          <w:tab w:val="left" w:pos="720"/>
+          <w:tab w:val="right" w:pos="8640"/>
+        </w:tabs>
+        <w:spacing w:after="0" w:line="240" w:lineRule="auto"/>
+        <w:ind w:left="720"/>
+        <w:rPr>
+          <w:rFonts w:ascii="Times New Roman" w:hAnsi="Times New Roman"/>
+        </w:rPr>
+      </w:pPr>
+    </w:p>
+    <w:p>
+      <w:pPr>
+        <w:tabs>
+          <w:tab w:val="left" w:pos="720"/>
+          <w:tab w:val="right" w:pos="8640"/>
+        </w:tabs>
+        <w:spacing w:after="0" w:line="240" w:lineRule="auto"/>
+        <w:rPr>
+          <w:rFonts w:ascii="Times New Roman" w:hAnsi="Times New Roman"/>
+          <w:b/>
+        </w:rPr>
+      </w:pPr>
+      <w:r>
+        <w:rPr>
+          <w:rFonts w:ascii="Times New Roman" w:hAnsi="Times New Roman"/>
+        </w:rPr>
+        <w:tab/>
+      </w:r>
+      <w:r>
+        <w:rPr>
+          <w:rFonts w:ascii="Times New Roman" w:hAnsi="Times New Roman"/>
+          <w:b/>
+        </w:rPr>
+        <w:t>Software Develop</w:t>
+      </w:r>
+      <w:r>
+        <w:rPr>
+          <w:rFonts w:ascii="Times New Roman" w:hAnsi="Times New Roman"/>
+          <w:b/>
+        </w:rPr>
+        <w:t>ment</w:t>
+      </w:r>
+      <w:r>
+        <w:rPr>
+          <w:rFonts w:ascii="Times New Roman" w:hAnsi="Times New Roman"/>
+          <w:b/>
+        </w:rPr>
+        <w:t xml:space="preserve"> Intern</w:t>
+      </w:r>
+      <w:r>
+        <w:rPr>
+          <w:rFonts w:ascii="Times New Roman" w:hAnsi="Times New Roman"/>
+          <w:b/>
+        </w:rPr>
+        <w:tab/>
+      </w:r>
+      <w:r>
+        <w:rPr>
+          <w:rFonts w:ascii="Times New Roman" w:hAnsi="Times New Roman"/>
+        </w:rPr>
+        <w:t xml:space="preserve">2016 - </w:t>
+      </w:r>
+      <w:r>
+        <w:rPr>
+          <w:rFonts w:ascii="Times New Roman" w:hAnsi="Times New Roman"/>
+        </w:rPr>
+        <w:t>2017</w:t>
+      </w:r>
+    </w:p>
+    <w:p>
+      <w:pPr>
+        <w:tabs>
+          <w:tab w:val="left" w:pos="720"/>
+          <w:tab w:val="right" w:pos="8640"/>
+        </w:tabs>
+        <w:spacing w:after="0" w:line="240" w:lineRule="auto"/>
+        <w:ind w:left="720"/>
+        <w:rPr>
+          <w:rFonts w:ascii="Times New Roman" w:hAnsi="Times New Roman"/>
+        </w:rPr>
+      </w:pPr>
       <w:proofErr w:type="spellStart"/>
       <w:r>
         <w:rPr>
           <w:rFonts w:ascii="Times New Roman" w:hAnsi="Times New Roman"/>
         </w:rPr>
-        <w:t>EXTjs</w:t>
+        <w:t>TechCanary</w:t>
       </w:r>
       <w:proofErr w:type="spellEnd"/>
-      <w:r>
-        <w:rPr>
-          <w:rFonts w:ascii="Times New Roman" w:hAnsi="Times New Roman"/>
-        </w:rPr>
-        <w:t xml:space="preserve"> frontend</w:t>
-      </w:r>
     </w:p>
     <w:p>
       <w:pPr>
@@ -698,19 +876,59 @@
         <w:rPr>
           <w:rFonts w:ascii="Times New Roman" w:hAnsi="Times New Roman"/>
         </w:rPr>
-        <w:t>Bug</w:t>
-      </w:r>
-      <w:r>
-        <w:rPr>
-          <w:rFonts w:ascii="Times New Roman" w:hAnsi="Times New Roman"/>
-        </w:rPr>
-        <w:t>/Defect</w:t>
-      </w:r>
-      <w:r>
-        <w:rPr>
-          <w:rFonts w:ascii="Times New Roman" w:hAnsi="Times New Roman"/>
-        </w:rPr>
-        <w:t xml:space="preserve"> work</w:t>
+        <w:t>Milwaukee</w:t>
+      </w:r>
+      <w:r>
+        <w:rPr>
+          <w:rFonts w:ascii="Times New Roman" w:hAnsi="Times New Roman"/>
+        </w:rPr>
+        <w:t>, WI</w:t>
+      </w:r>
+    </w:p>
+    <w:p>
+      <w:pPr>
+        <w:pStyle w:val="ListParagraph"/>
+        <w:numPr>
+          <w:ilvl w:val="0"/>
+          <w:numId w:val="11"/>
+        </w:numPr>
+        <w:tabs>
+          <w:tab w:val="left" w:pos="720"/>
+          <w:tab w:val="right" w:pos="8640"/>
+        </w:tabs>
+        <w:spacing w:after="0" w:line="240" w:lineRule="auto"/>
+        <w:rPr>
+          <w:rFonts w:ascii="Times New Roman" w:hAnsi="Times New Roman"/>
+        </w:rPr>
+      </w:pPr>
+      <w:r>
+        <w:rPr>
+          <w:rFonts w:ascii="Times New Roman" w:hAnsi="Times New Roman"/>
+        </w:rPr>
+        <w:t xml:space="preserve">Writing and testing code, discussing requirements, </w:t>
+      </w:r>
+    </w:p>
+    <w:p>
+      <w:pPr>
+        <w:pStyle w:val="ListParagraph"/>
+        <w:numPr>
+          <w:ilvl w:val="0"/>
+          <w:numId w:val="11"/>
+        </w:numPr>
+        <w:tabs>
+          <w:tab w:val="left" w:pos="720"/>
+          <w:tab w:val="right" w:pos="8640"/>
+        </w:tabs>
+        <w:spacing w:after="0" w:line="240" w:lineRule="auto"/>
+        <w:rPr>
+          <w:rFonts w:ascii="Times New Roman" w:hAnsi="Times New Roman"/>
+        </w:rPr>
+      </w:pPr>
+      <w:r>
+        <w:rPr>
+          <w:rFonts w:ascii="Times New Roman" w:hAnsi="Times New Roman"/>
+        </w:rPr>
+        <w:t>Learned Python on the job (used some Java).</w:t>
       </w:r>
     </w:p>
     <w:p>
@@ -725,6 +943,93 @@
           <w:rFonts w:ascii="Times New Roman" w:hAnsi="Times New Roman"/>
         </w:rPr>
       </w:pPr>
+      <w:r>
+        <w:rPr>
+          <w:rFonts w:ascii="Times New Roman" w:hAnsi="Times New Roman"/>
+          <w:u w:val="single"/>
+        </w:rPr>
+        <w:t xml:space="preserve">Project: </w:t>
+      </w:r>
+      <w:r>
+        <w:rPr>
+          <w:rFonts w:ascii="Times New Roman" w:hAnsi="Times New Roman"/>
+        </w:rPr>
+        <w:t>Automate Client Data Migration</w:t>
+      </w:r>
+    </w:p>
+    <w:p>
+      <w:pPr>
+        <w:tabs>
+          <w:tab w:val="left" w:pos="720"/>
+          <w:tab w:val="right" w:pos="8640"/>
+        </w:tabs>
+        <w:spacing w:after="0" w:line="240" w:lineRule="auto"/>
+        <w:ind w:left="720"/>
+        <w:rPr>
+          <w:rFonts w:ascii="Times New Roman" w:hAnsi="Times New Roman"/>
+        </w:rPr>
+      </w:pPr>
+      <w:r>
+        <w:rPr>
+          <w:rFonts w:ascii="Times New Roman" w:hAnsi="Times New Roman"/>
+        </w:rPr>
+        <w:t xml:space="preserve"> </w:t>
+      </w:r>
+      <w:r>
+        <w:rPr>
+          <w:rFonts w:ascii="Times New Roman" w:hAnsi="Times New Roman"/>
+        </w:rPr>
+        <w:t>Scripting to split files into useful fields, reading</w:t>
+      </w:r>
+      <w:r>
+        <w:rPr>
+          <w:rFonts w:ascii="Times New Roman" w:hAnsi="Times New Roman"/>
+        </w:rPr>
+        <w:t>/</w:t>
+      </w:r>
+      <w:r>
+        <w:rPr>
+          <w:rFonts w:ascii="Times New Roman" w:hAnsi="Times New Roman"/>
+        </w:rPr>
+        <w:t>writing CSV files</w:t>
+      </w:r>
+    </w:p>
+    <w:p>
+      <w:pPr>
+        <w:tabs>
+          <w:tab w:val="left" w:pos="720"/>
+          <w:tab w:val="right" w:pos="8640"/>
+        </w:tabs>
+        <w:spacing w:after="0" w:line="240" w:lineRule="auto"/>
+        <w:ind w:left="720"/>
+        <w:rPr>
+          <w:rFonts w:ascii="Times New Roman" w:hAnsi="Times New Roman"/>
+        </w:rPr>
+      </w:pPr>
+      <w:r>
+        <w:rPr>
+          <w:rFonts w:ascii="Times New Roman" w:hAnsi="Times New Roman"/>
+        </w:rPr>
+        <w:t xml:space="preserve"> </w:t>
+      </w:r>
+      <w:r>
+        <w:rPr>
+          <w:rFonts w:ascii="Times New Roman" w:hAnsi="Times New Roman"/>
+        </w:rPr>
+        <w:t>Managing inconsistent data</w:t>
+      </w:r>
+    </w:p>
+    <w:p>
+      <w:pPr>
+        <w:tabs>
+          <w:tab w:val="left" w:pos="720"/>
+          <w:tab w:val="right" w:pos="8640"/>
+        </w:tabs>
+        <w:spacing w:after="0" w:line="240" w:lineRule="auto"/>
+        <w:rPr>
+          <w:rFonts w:ascii="Times New Roman" w:hAnsi="Times New Roman"/>
+        </w:rPr>
+      </w:pPr>
     </w:p>
     <w:p>
       <w:pPr>
@@ -749,21 +1054,7 @@
           <w:rFonts w:ascii="Times New Roman" w:hAnsi="Times New Roman"/>
           <w:b/>
         </w:rPr>
-        <w:t>Software Develop</w:t>
-      </w:r>
-      <w:r>
-        <w:rPr>
-          <w:rFonts w:ascii="Times New Roman" w:hAnsi="Times New Roman"/>
-          <w:b/>
-        </w:rPr>
-        <w:t>ment</w:t>
-      </w:r>
-      <w:r>
-        <w:rPr>
-          <w:rFonts w:ascii="Times New Roman" w:hAnsi="Times New Roman"/>
-          <w:b/>
-        </w:rPr>
-        <w:t xml:space="preserve"> Intern</w:t>
+        <w:t>Pizza Cook</w:t>
       </w:r>
       <w:r>
         <w:rPr>
@@ -776,13 +1067,13 @@
         <w:rPr>
           <w:rFonts w:ascii="Times New Roman" w:hAnsi="Times New Roman"/>
         </w:rPr>
-        <w:t xml:space="preserve">2016 - </w:t>
-      </w:r>
-      <w:r>
-        <w:rPr>
-          <w:rFonts w:ascii="Times New Roman" w:hAnsi="Times New Roman"/>
-        </w:rPr>
-        <w:t>2017</w:t>
+        <w:t xml:space="preserve">2010 - </w:t>
+      </w:r>
+      <w:r>
+        <w:rPr>
+          <w:rFonts w:ascii="Times New Roman" w:hAnsi="Times New Roman"/>
+        </w:rPr>
+        <w:t>2016</w:t>
       </w:r>
     </w:p>
     <w:p>
@@ -797,14 +1088,12 @@
           <w:rFonts w:ascii="Times New Roman" w:hAnsi="Times New Roman"/>
         </w:rPr>
       </w:pPr>
-      <w:proofErr w:type="spellStart"/>
-      <w:r>
-        <w:rPr>
-          <w:rFonts w:ascii="Times New Roman" w:hAnsi="Times New Roman"/>
-        </w:rPr>
-        <w:t>TechCanary</w:t>
-      </w:r>
-      <w:proofErr w:type="spellEnd"/>
+      <w:r>
+        <w:rPr>
+          <w:rFonts w:ascii="Times New Roman" w:hAnsi="Times New Roman"/>
+        </w:rPr>
+        <w:t>Marty's Pizza</w:t>
+      </w:r>
     </w:p>
     <w:p>
       <w:pPr>
@@ -822,13 +1111,7 @@
         <w:rPr>
           <w:rFonts w:ascii="Times New Roman" w:hAnsi="Times New Roman"/>
         </w:rPr>
-        <w:t>Milwaukee</w:t>
-      </w:r>
-      <w:r>
-        <w:rPr>
-          <w:rFonts w:ascii="Times New Roman" w:hAnsi="Times New Roman"/>
-        </w:rPr>
-        <w:t>, WI</w:t>
+        <w:t>Delafield, WI</w:t>
       </w:r>
     </w:p>
     <w:p>
@@ -839,239 +1122,6 @@
         </w:tabs>
         <w:spacing w:after="0" w:line="240" w:lineRule="auto"/>
         <w:ind w:left="720"/>
-        <w:rPr>
-          <w:rFonts w:ascii="Times New Roman" w:hAnsi="Times New Roman"/>
-        </w:rPr>
-      </w:pPr>
-      <w:r>
-        <w:rPr>
-          <w:rFonts w:ascii="Times New Roman" w:hAnsi="Times New Roman"/>
-        </w:rPr>
-        <w:t xml:space="preserve">Writing and testing code, discussing requirements, </w:t>
-      </w:r>
-    </w:p>
-    <w:p>
-      <w:pPr>
-        <w:tabs>
-          <w:tab w:val="left" w:pos="720"/>
-          <w:tab w:val="right" w:pos="8640"/>
-        </w:tabs>
-        <w:spacing w:after="0" w:line="240" w:lineRule="auto"/>
-        <w:ind w:left="720"/>
-        <w:rPr>
-          <w:rFonts w:ascii="Times New Roman" w:hAnsi="Times New Roman"/>
-        </w:rPr>
-      </w:pPr>
-      <w:r>
-        <w:rPr>
-          <w:rFonts w:ascii="Times New Roman" w:hAnsi="Times New Roman"/>
-        </w:rPr>
-        <w:t>Learned Python on the job (used some Java).</w:t>
-      </w:r>
-    </w:p>
-    <w:p>
-      <w:pPr>
-        <w:tabs>
-          <w:tab w:val="left" w:pos="720"/>
-          <w:tab w:val="right" w:pos="8640"/>
-        </w:tabs>
-        <w:spacing w:after="0" w:line="240" w:lineRule="auto"/>
-        <w:ind w:left="720"/>
-        <w:rPr>
-          <w:rFonts w:ascii="Times New Roman" w:hAnsi="Times New Roman"/>
-        </w:rPr>
-      </w:pPr>
-      <w:r>
-        <w:rPr>
-          <w:rFonts w:ascii="Times New Roman" w:hAnsi="Times New Roman"/>
-          <w:u w:val="single"/>
-        </w:rPr>
-        <w:t xml:space="preserve">Project: </w:t>
-      </w:r>
-      <w:r>
-        <w:rPr>
-          <w:rFonts w:ascii="Times New Roman" w:hAnsi="Times New Roman"/>
-        </w:rPr>
-        <w:t>Automate Client Data Migration</w:t>
-      </w:r>
-    </w:p>
-    <w:p>
-      <w:pPr>
-        <w:tabs>
-          <w:tab w:val="left" w:pos="720"/>
-          <w:tab w:val="right" w:pos="8640"/>
-        </w:tabs>
-        <w:spacing w:after="0" w:line="240" w:lineRule="auto"/>
-        <w:ind w:left="720"/>
-        <w:rPr>
-          <w:rFonts w:ascii="Times New Roman" w:hAnsi="Times New Roman"/>
-        </w:rPr>
-      </w:pPr>
-      <w:r>
-        <w:rPr>
-          <w:rFonts w:ascii="Times New Roman" w:hAnsi="Times New Roman"/>
-        </w:rPr>
-        <w:t>Scripting to split files into useful fields, reading</w:t>
-      </w:r>
-      <w:r>
-        <w:rPr>
-          <w:rFonts w:ascii="Times New Roman" w:hAnsi="Times New Roman"/>
-        </w:rPr>
-        <w:t>/</w:t>
-      </w:r>
-      <w:r>
-        <w:rPr>
-          <w:rFonts w:ascii="Times New Roman" w:hAnsi="Times New Roman"/>
-        </w:rPr>
-        <w:t>writing CSV files</w:t>
-      </w:r>
-    </w:p>
-    <w:p>
-      <w:pPr>
-        <w:tabs>
-          <w:tab w:val="left" w:pos="720"/>
-          <w:tab w:val="right" w:pos="8640"/>
-        </w:tabs>
-        <w:spacing w:after="0" w:line="240" w:lineRule="auto"/>
-        <w:ind w:left="720"/>
-        <w:rPr>
-          <w:rFonts w:ascii="Times New Roman" w:hAnsi="Times New Roman"/>
-        </w:rPr>
-      </w:pPr>
-      <w:r>
-        <w:rPr>
-          <w:rFonts w:ascii="Times New Roman" w:hAnsi="Times New Roman"/>
-        </w:rPr>
-        <w:t>Managing inconsistent data</w:t>
-      </w:r>
-    </w:p>
-    <w:p>
-      <w:pPr>
-        <w:tabs>
-          <w:tab w:val="left" w:pos="720"/>
-          <w:tab w:val="right" w:pos="8640"/>
-        </w:tabs>
-        <w:spacing w:after="0" w:line="240" w:lineRule="auto"/>
-        <w:rPr>
-          <w:rFonts w:ascii="Times New Roman" w:hAnsi="Times New Roman"/>
-        </w:rPr>
-      </w:pPr>
-    </w:p>
-    <w:p>
-      <w:pPr>
-        <w:tabs>
-          <w:tab w:val="left" w:pos="720"/>
-          <w:tab w:val="right" w:pos="8640"/>
-        </w:tabs>
-        <w:spacing w:after="0" w:line="240" w:lineRule="auto"/>
-        <w:rPr>
-          <w:rFonts w:ascii="Times New Roman" w:hAnsi="Times New Roman"/>
-          <w:b/>
-        </w:rPr>
-      </w:pPr>
-      <w:r>
-        <w:rPr>
-          <w:rFonts w:ascii="Times New Roman" w:hAnsi="Times New Roman"/>
-        </w:rPr>
-        <w:tab/>
-      </w:r>
-      <w:r>
-        <w:rPr>
-          <w:rFonts w:ascii="Times New Roman" w:hAnsi="Times New Roman"/>
-          <w:b/>
-        </w:rPr>
-        <w:t>Pizza Cook</w:t>
-      </w:r>
-      <w:r>
-        <w:rPr>
-          <w:rFonts w:ascii="Times New Roman" w:hAnsi="Times New Roman"/>
-          <w:b/>
-        </w:rPr>
-        <w:tab/>
-      </w:r>
-      <w:r>
-        <w:rPr>
-          <w:rFonts w:ascii="Times New Roman" w:hAnsi="Times New Roman"/>
-        </w:rPr>
-        <w:t xml:space="preserve">2010 - </w:t>
-      </w:r>
-      <w:r>
-        <w:rPr>
-          <w:rFonts w:ascii="Times New Roman" w:hAnsi="Times New Roman"/>
-        </w:rPr>
-        <w:t>2016</w:t>
-      </w:r>
-    </w:p>
-    <w:p>
-      <w:pPr>
-        <w:tabs>
-          <w:tab w:val="left" w:pos="720"/>
-          <w:tab w:val="right" w:pos="8640"/>
-        </w:tabs>
-        <w:spacing w:after="0" w:line="240" w:lineRule="auto"/>
-        <w:ind w:left="720"/>
-        <w:rPr>
-          <w:rFonts w:ascii="Times New Roman" w:hAnsi="Times New Roman"/>
-        </w:rPr>
-      </w:pPr>
-      <w:r>
-        <w:rPr>
-          <w:rFonts w:ascii="Times New Roman" w:hAnsi="Times New Roman"/>
-        </w:rPr>
-        <w:t>Marty's Pizza</w:t>
-      </w:r>
-    </w:p>
-    <w:p>
-      <w:pPr>
-        <w:tabs>
-          <w:tab w:val="left" w:pos="720"/>
-          <w:tab w:val="right" w:pos="8640"/>
-        </w:tabs>
-        <w:spacing w:after="0" w:line="240" w:lineRule="auto"/>
-        <w:ind w:left="720"/>
-        <w:rPr>
-          <w:rFonts w:ascii="Times New Roman" w:hAnsi="Times New Roman"/>
-        </w:rPr>
-      </w:pPr>
-      <w:r>
-        <w:rPr>
-          <w:rFonts w:ascii="Times New Roman" w:hAnsi="Times New Roman"/>
-        </w:rPr>
-        <w:t>Delafield, WI</w:t>
-      </w:r>
-    </w:p>
-    <w:p>
-      <w:pPr>
-        <w:tabs>
-          <w:tab w:val="left" w:pos="720"/>
-          <w:tab w:val="right" w:pos="8640"/>
-        </w:tabs>
-        <w:spacing w:after="0" w:line="240" w:lineRule="auto"/>
-        <w:ind w:left="720"/>
-        <w:rPr>
-          <w:rFonts w:ascii="Times New Roman" w:hAnsi="Times New Roman"/>
-        </w:rPr>
-      </w:pPr>
-      <w:r>
-        <w:rPr>
-          <w:rFonts w:ascii="Times New Roman" w:hAnsi="Times New Roman"/>
-        </w:rPr>
-        <w:t>Made pizzas, manned the ovens</w:t>
-      </w:r>
-      <w:r>
-        <w:rPr>
-          <w:rFonts w:ascii="Times New Roman" w:hAnsi="Times New Roman"/>
-        </w:rPr>
-        <w:t>,</w:t>
-      </w:r>
-    </w:p>
-    <w:p>
-      <w:pPr>
-        <w:tabs>
-          <w:tab w:val="left" w:pos="720"/>
-          <w:tab w:val="right" w:pos="8640"/>
-        </w:tabs>
-        <w:spacing w:after="0" w:line="240" w:lineRule="auto"/>
         <w:rPr>
           <w:rFonts w:ascii="Times New Roman" w:hAnsi="Times New Roman"/>
           <w:sz w:val="20"/>
@@ -1082,19 +1132,43 @@
         <w:rPr>
           <w:rFonts w:ascii="Times New Roman" w:hAnsi="Times New Roman"/>
         </w:rPr>
-        <w:tab/>
-      </w:r>
-      <w:r>
-        <w:rPr>
-          <w:rFonts w:ascii="Times New Roman" w:hAnsi="Times New Roman"/>
-        </w:rPr>
-        <w:t>Got pizzas t</w:t>
-      </w:r>
-      <w:r>
-        <w:rPr>
-          <w:rFonts w:ascii="Times New Roman" w:hAnsi="Times New Roman"/>
-        </w:rPr>
-        <w:t>o delivery driver, cleaning, etc</w:t>
+        <w:t xml:space="preserve">Made pizzas, </w:t>
+      </w:r>
+      <w:r>
+        <w:rPr>
+          <w:rFonts w:ascii="Times New Roman" w:hAnsi="Times New Roman"/>
+        </w:rPr>
+        <w:t>watched</w:t>
+      </w:r>
+      <w:r>
+        <w:rPr>
+          <w:rFonts w:ascii="Times New Roman" w:hAnsi="Times New Roman"/>
+        </w:rPr>
+        <w:t xml:space="preserve"> ovens</w:t>
+      </w:r>
+      <w:r>
+        <w:rPr>
+          <w:rFonts w:ascii="Times New Roman" w:hAnsi="Times New Roman"/>
+        </w:rPr>
+        <w:t>,</w:t>
+      </w:r>
+      <w:r>
+        <w:rPr>
+          <w:rFonts w:ascii="Times New Roman" w:hAnsi="Times New Roman"/>
+        </w:rPr>
+        <w:t xml:space="preserve"> deliveries</w:t>
+      </w:r>
+      <w:r>
+        <w:rPr>
+          <w:rFonts w:ascii="Times New Roman" w:hAnsi="Times New Roman"/>
+        </w:rPr>
+        <w:t xml:space="preserve">, </w:t>
+      </w:r>
+      <w:r>
+        <w:rPr>
+          <w:rFonts w:ascii="Times New Roman" w:hAnsi="Times New Roman"/>
+        </w:rPr>
+        <w:t>short order cook</w:t>
       </w:r>
       <w:r>
         <w:rPr>
@@ -1190,6 +1264,8 @@
         </w:rPr>
         <w:t xml:space="preserve"> Apps</w:t>
       </w:r>
+      <w:bookmarkStart w:id="0" w:name="_GoBack"/>
+      <w:bookmarkEnd w:id="0"/>
     </w:p>
     <w:p>
       <w:pPr>
@@ -1207,7 +1283,6 @@
           <w:rFonts w:ascii="Times New Roman" w:hAnsi="Times New Roman"/>
         </w:rPr>
         <w:tab/>
-        <w:t xml:space="preserve">One </w:t>
       </w:r>
       <w:r>
         <w:rPr>
@@ -1238,7 +1313,7 @@
           <w:rFonts w:ascii="Times New Roman" w:hAnsi="Times New Roman"/>
         </w:rPr>
         <w:tab/>
-        <w:t xml:space="preserve">trigonometry relationships to find the remaining angles and </w:t>
+        <w:t>trigonometry relationships to find the remaining angles and side.</w:t>
       </w:r>
     </w:p>
     <w:p>
@@ -1257,43 +1332,36 @@
           <w:rFonts w:ascii="Times New Roman" w:hAnsi="Times New Roman"/>
         </w:rPr>
         <w:tab/>
-        <w:t xml:space="preserve">sides when given three. This app is written in a RAD language </w:t>
-      </w:r>
-    </w:p>
-    <w:p>
-      <w:pPr>
-        <w:tabs>
-          <w:tab w:val="left" w:pos="720"/>
-          <w:tab w:val="right" w:pos="8640"/>
-        </w:tabs>
-        <w:spacing w:after="0" w:line="240" w:lineRule="auto"/>
-        <w:rPr>
-          <w:rFonts w:ascii="Times New Roman" w:hAnsi="Times New Roman"/>
-        </w:rPr>
-      </w:pPr>
-      <w:r>
-        <w:rPr>
-          <w:rFonts w:ascii="Times New Roman" w:hAnsi="Times New Roman"/>
-        </w:rPr>
-        <w:tab/>
-        <w:t>based off of Visual Basic. Advertisement</w:t>
-      </w:r>
-      <w:r>
-        <w:rPr>
-          <w:rFonts w:ascii="Times New Roman" w:hAnsi="Times New Roman"/>
-        </w:rPr>
-        <w:t>s are used to generate revenue.</w:t>
-      </w:r>
-    </w:p>
-    <w:p>
-      <w:pPr>
-        <w:tabs>
-          <w:tab w:val="left" w:pos="720"/>
-          <w:tab w:val="right" w:pos="8640"/>
-        </w:tabs>
-        <w:spacing w:after="0" w:line="240" w:lineRule="auto"/>
-        <w:rPr>
-          <w:rFonts w:ascii="Times New Roman" w:hAnsi="Times New Roman"/>
+      </w:r>
+      <w:r>
+        <w:rPr>
+          <w:rFonts w:ascii="Times New Roman" w:hAnsi="Times New Roman"/>
+        </w:rPr>
+        <w:t xml:space="preserve">This app is written in a RAD language based </w:t>
+      </w:r>
+      <w:r>
+        <w:rPr>
+          <w:rFonts w:ascii="Times New Roman" w:hAnsi="Times New Roman"/>
+        </w:rPr>
+        <w:t>on</w:t>
+      </w:r>
+      <w:r>
+        <w:rPr>
+          <w:rFonts w:ascii="Times New Roman" w:hAnsi="Times New Roman"/>
+        </w:rPr>
+        <w:t xml:space="preserve"> Visual Basic.</w:t>
+      </w:r>
+    </w:p>
+    <w:p>
+      <w:pPr>
+        <w:tabs>
+          <w:tab w:val="left" w:pos="720"/>
+          <w:tab w:val="right" w:pos="8640"/>
+        </w:tabs>
+        <w:spacing w:after="0" w:line="240" w:lineRule="auto"/>
+        <w:rPr>
+          <w:rFonts w:ascii="Times New Roman" w:hAnsi="Times New Roman"/>
+          <w:sz w:val="18"/>
         </w:rPr>
       </w:pPr>
     </w:p>
@@ -1395,6 +1463,7 @@
         <w:ind w:left="0"/>
         <w:rPr>
           <w:rFonts w:ascii="Times New Roman" w:hAnsi="Times New Roman"/>
+          <w:sz w:val="18"/>
         </w:rPr>
       </w:pPr>
     </w:p>
@@ -1481,6 +1550,15 @@
         </w:rPr>
         <w:t>Java</w:t>
       </w:r>
+      <w:r>
+        <w:rPr>
+          <w:rFonts w:ascii="Times New Roman" w:hAnsi="Times New Roman"/>
+          <w:noProof/>
+          <w:color w:val="000000"/>
+          <w:kern w:val="28"/>
+        </w:rPr>
+        <w:t>Script</w:t>
+      </w:r>
     </w:p>
     <w:p>
       <w:pPr>
@@ -1548,7 +1626,7 @@
           <w:color w:val="000000"/>
           <w:kern w:val="28"/>
         </w:rPr>
-        <w:t xml:space="preserve">Visual Basic </w:t>
+        <w:t>Java</w:t>
       </w:r>
     </w:p>
     <w:p>
@@ -1578,7 +1656,7 @@
           <w:color w:val="000000"/>
           <w:kern w:val="28"/>
         </w:rPr>
-        <w:t>Pascal</w:t>
+        <w:t>Angular</w:t>
       </w:r>
     </w:p>
     <w:p>
@@ -1608,7 +1686,7 @@
           <w:color w:val="000000"/>
           <w:kern w:val="28"/>
         </w:rPr>
-        <w:t>Arduino</w:t>
+        <w:t>NodeJS</w:t>
       </w:r>
     </w:p>
     <w:p>
@@ -1638,7 +1716,7 @@
           <w:color w:val="000000"/>
           <w:kern w:val="28"/>
         </w:rPr>
-        <w:t>BasicForAndroid</w:t>
+        <w:t>Django</w:t>
       </w:r>
     </w:p>
     <w:p>
@@ -1668,7 +1746,7 @@
           <w:color w:val="000000"/>
           <w:kern w:val="28"/>
         </w:rPr>
-        <w:t>Word</w:t>
+        <w:t>Git</w:t>
       </w:r>
     </w:p>
     <w:p>
@@ -1698,7 +1776,7 @@
           <w:color w:val="000000"/>
           <w:kern w:val="28"/>
         </w:rPr>
-        <w:t>Excel</w:t>
+        <w:t>Typescript</w:t>
       </w:r>
     </w:p>
     <w:p>
@@ -1735,7 +1813,25 @@
           <w:color w:val="000000"/>
           <w:kern w:val="28"/>
         </w:rPr>
-        <w:t>Power Point</w:t>
+        <w:t>Atlassian</w:t>
+      </w:r>
+      <w:r>
+        <w:rPr>
+          <w:rFonts w:ascii="Times New Roman" w:hAnsi="Times New Roman"/>
+          <w:noProof/>
+          <w:color w:val="000000"/>
+          <w:kern w:val="28"/>
+        </w:rPr>
+        <w:t xml:space="preserve"> </w:t>
+      </w:r>
+      <w:r>
+        <w:rPr>
+          <w:rFonts w:ascii="Times New Roman" w:hAnsi="Times New Roman"/>
+          <w:noProof/>
+          <w:color w:val="000000"/>
+          <w:kern w:val="28"/>
+        </w:rPr>
+        <w:t>Jira</w:t>
       </w:r>
     </w:p>
     <w:p>
@@ -1751,7 +1847,6 @@
         <w:rPr>
           <w:rFonts w:ascii="Times New Roman" w:hAnsi="Times New Roman"/>
           <w:b/>
-          <w:i/>
           <w:noProof/>
           <w:color w:val="000000"/>
           <w:kern w:val="28"/>
@@ -1759,8 +1854,6 @@
           <w:szCs w:val="20"/>
         </w:rPr>
       </w:pPr>
-      <w:bookmarkStart w:id="0" w:name="_GoBack"/>
-      <w:bookmarkEnd w:id="0"/>
     </w:p>
     <w:sectPr>
       <w:type w:val="continuous"/>
@@ -1774,7 +1867,7 @@
 </file>
 
 <file path=word/numbering.xml><?xml version="1.0" encoding="utf-8"?>
-<w:numbering xmlns:wpc="http://schemas.microsoft.com/office/word/2010/wordprocessingCanvas" xmlns:mc="http://schemas.openxmlformats.org/markup-compatibility/2006" xmlns:o="urn:schemas-microsoft-com:office:office" xmlns:r="http://schemas.openxmlformats.org/officeDocument/2006/relationships" xmlns:m="http://schemas.openxmlformats.org/officeDocument/2006/math" xmlns:v="urn:schemas-microsoft-com:vml" xmlns:wp14="http://schemas.microsoft.com/office/word/2010/wordprocessingDrawing" xmlns:wp="http://schemas.openxmlformats.org/drawingml/2006/wordprocessingDrawing" xmlns:w10="urn:schemas-microsoft-com:office:word" xmlns:w="http://schemas.openxmlformats.org/wordprocessingml/2006/main" xmlns:w14="http://schemas.microsoft.com/office/word/2010/wordml" xmlns:w15="http://schemas.microsoft.com/office/word/2012/wordml" xmlns:wpg="http://schemas.microsoft.com/office/word/2010/wordprocessingGroup" xmlns:wpi="http://schemas.microsoft.com/office/word/2010/wordprocessingInk" xmlns:wne="http://schemas.microsoft.com/office/word/2006/wordml" xmlns:wps="http://schemas.microsoft.com/office/word/2010/wordprocessingShape" mc:Ignorable="w14 w15 wp14">
+<w:numbering xmlns:wpc="http://schemas.microsoft.com/office/word/2010/wordprocessingCanvas" xmlns:cx="http://schemas.microsoft.com/office/drawing/2014/chartex" xmlns:cx1="http://schemas.microsoft.com/office/drawing/2015/9/8/chartex" xmlns:cx2="http://schemas.microsoft.com/office/drawing/2015/10/21/chartex" xmlns:cx3="http://schemas.microsoft.com/office/drawing/2016/5/9/chartex" xmlns:cx4="http://schemas.microsoft.com/office/drawing/2016/5/10/chartex" xmlns:cx5="http://schemas.microsoft.com/office/drawing/2016/5/11/chartex" xmlns:cx6="http://schemas.microsoft.com/office/drawing/2016/5/12/chartex" xmlns:cx7="http://schemas.microsoft.com/office/drawing/2016/5/13/chartex" xmlns:cx8="http://schemas.microsoft.com/office/drawing/2016/5/14/chartex" xmlns:mc="http://schemas.openxmlformats.org/markup-compatibility/2006" xmlns:aink="http://schemas.microsoft.com/office/drawing/2016/ink" xmlns:am3d="http://schemas.microsoft.com/office/drawing/2017/model3d" xmlns:o="urn:schemas-microsoft-com:office:office" xmlns:r="http://schemas.openxmlformats.org/officeDocument/2006/relationships" xmlns:m="http://schemas.openxmlformats.org/officeDocument/2006/math" xmlns:v="urn:schemas-microsoft-com:vml" xmlns:wp14="http://schemas.microsoft.com/office/word/2010/wordprocessingDrawing" xmlns:wp="http://schemas.openxmlformats.org/drawingml/2006/wordprocessingDrawing" xmlns:w10="urn:schemas-microsoft-com:office:word" xmlns:w="http://schemas.openxmlformats.org/wordprocessingml/2006/main" xmlns:w14="http://schemas.microsoft.com/office/word/2010/wordml" xmlns:w15="http://schemas.microsoft.com/office/word/2012/wordml" xmlns:w16cid="http://schemas.microsoft.com/office/word/2016/wordml/cid" xmlns:w16se="http://schemas.microsoft.com/office/word/2015/wordml/symex" xmlns:wpg="http://schemas.microsoft.com/office/word/2010/wordprocessingGroup" xmlns:wpi="http://schemas.microsoft.com/office/word/2010/wordprocessingInk" xmlns:wne="http://schemas.microsoft.com/office/word/2006/wordml" xmlns:wps="http://schemas.microsoft.com/office/word/2010/wordprocessingShape" mc:Ignorable="w14 w15 w16se w16cid wp14">
   <w:abstractNum w:abstractNumId="0" w15:restartNumberingAfterBreak="0">
     <w:nsid w:val="FFFFFF89"/>
     <w:multiLevelType w:val="singleLevel"/>
@@ -2169,6 +2262,232 @@
     </w:lvl>
   </w:abstractNum>
   <w:abstractNum w:abstractNumId="4" w15:restartNumberingAfterBreak="0">
+    <w:nsid w:val="3D6A3F7B"/>
+    <w:multiLevelType w:val="hybridMultilevel"/>
+    <w:tmpl w:val="2264C5C0"/>
+    <w:lvl w:ilvl="0" w:tplc="04090001">
+      <w:start w:val="1"/>
+      <w:numFmt w:val="bullet"/>
+      <w:lvlText w:val=""/>
+      <w:lvlJc w:val="left"/>
+      <w:pPr>
+        <w:ind w:left="1440" w:hanging="360"/>
+      </w:pPr>
+      <w:rPr>
+        <w:rFonts w:ascii="Symbol" w:hAnsi="Symbol" w:hint="default"/>
+      </w:rPr>
+    </w:lvl>
+    <w:lvl w:ilvl="1" w:tplc="04090003" w:tentative="1">
+      <w:start w:val="1"/>
+      <w:numFmt w:val="bullet"/>
+      <w:lvlText w:val="o"/>
+      <w:lvlJc w:val="left"/>
+      <w:pPr>
+        <w:ind w:left="2160" w:hanging="360"/>
+      </w:pPr>
+      <w:rPr>
+        <w:rFonts w:ascii="Courier New" w:hAnsi="Courier New" w:cs="Courier New" w:hint="default"/>
+      </w:rPr>
+    </w:lvl>
+    <w:lvl w:ilvl="2" w:tplc="04090005" w:tentative="1">
+      <w:start w:val="1"/>
+      <w:numFmt w:val="bullet"/>
+      <w:lvlText w:val=""/>
+      <w:lvlJc w:val="left"/>
+      <w:pPr>
+        <w:ind w:left="2880" w:hanging="360"/>
+      </w:pPr>
+      <w:rPr>
+        <w:rFonts w:ascii="Wingdings" w:hAnsi="Wingdings" w:hint="default"/>
+      </w:rPr>
+    </w:lvl>
+    <w:lvl w:ilvl="3" w:tplc="04090001" w:tentative="1">
+      <w:start w:val="1"/>
+      <w:numFmt w:val="bullet"/>
+      <w:lvlText w:val=""/>
+      <w:lvlJc w:val="left"/>
+      <w:pPr>
+        <w:ind w:left="3600" w:hanging="360"/>
+      </w:pPr>
+      <w:rPr>
+        <w:rFonts w:ascii="Symbol" w:hAnsi="Symbol" w:hint="default"/>
+      </w:rPr>
+    </w:lvl>
+    <w:lvl w:ilvl="4" w:tplc="04090003" w:tentative="1">
+      <w:start w:val="1"/>
+      <w:numFmt w:val="bullet"/>
+      <w:lvlText w:val="o"/>
+      <w:lvlJc w:val="left"/>
+      <w:pPr>
+        <w:ind w:left="4320" w:hanging="360"/>
+      </w:pPr>
+      <w:rPr>
+        <w:rFonts w:ascii="Courier New" w:hAnsi="Courier New" w:cs="Courier New" w:hint="default"/>
+      </w:rPr>
+    </w:lvl>
+    <w:lvl w:ilvl="5" w:tplc="04090005" w:tentative="1">
+      <w:start w:val="1"/>
+      <w:numFmt w:val="bullet"/>
+      <w:lvlText w:val=""/>
+      <w:lvlJc w:val="left"/>
+      <w:pPr>
+        <w:ind w:left="5040" w:hanging="360"/>
+      </w:pPr>
+      <w:rPr>
+        <w:rFonts w:ascii="Wingdings" w:hAnsi="Wingdings" w:hint="default"/>
+      </w:rPr>
+    </w:lvl>
+    <w:lvl w:ilvl="6" w:tplc="04090001" w:tentative="1">
+      <w:start w:val="1"/>
+      <w:numFmt w:val="bullet"/>
+      <w:lvlText w:val=""/>
+      <w:lvlJc w:val="left"/>
+      <w:pPr>
+        <w:ind w:left="5760" w:hanging="360"/>
+      </w:pPr>
+      <w:rPr>
+        <w:rFonts w:ascii="Symbol" w:hAnsi="Symbol" w:hint="default"/>
+      </w:rPr>
+    </w:lvl>
+    <w:lvl w:ilvl="7" w:tplc="04090003" w:tentative="1">
+      <w:start w:val="1"/>
+      <w:numFmt w:val="bullet"/>
+      <w:lvlText w:val="o"/>
+      <w:lvlJc w:val="left"/>
+      <w:pPr>
+        <w:ind w:left="6480" w:hanging="360"/>
+      </w:pPr>
+      <w:rPr>
+        <w:rFonts w:ascii="Courier New" w:hAnsi="Courier New" w:cs="Courier New" w:hint="default"/>
+      </w:rPr>
+    </w:lvl>
+    <w:lvl w:ilvl="8" w:tplc="04090005" w:tentative="1">
+      <w:start w:val="1"/>
+      <w:numFmt w:val="bullet"/>
+      <w:lvlText w:val=""/>
+      <w:lvlJc w:val="left"/>
+      <w:pPr>
+        <w:ind w:left="7200" w:hanging="360"/>
+      </w:pPr>
+      <w:rPr>
+        <w:rFonts w:ascii="Wingdings" w:hAnsi="Wingdings" w:hint="default"/>
+      </w:rPr>
+    </w:lvl>
+  </w:abstractNum>
+  <w:abstractNum w:abstractNumId="5" w15:restartNumberingAfterBreak="0">
+    <w:nsid w:val="3F9028A5"/>
+    <w:multiLevelType w:val="hybridMultilevel"/>
+    <w:tmpl w:val="EEC0FFA8"/>
+    <w:lvl w:ilvl="0" w:tplc="04090001">
+      <w:start w:val="1"/>
+      <w:numFmt w:val="bullet"/>
+      <w:lvlText w:val=""/>
+      <w:lvlJc w:val="left"/>
+      <w:pPr>
+        <w:ind w:left="1440" w:hanging="360"/>
+      </w:pPr>
+      <w:rPr>
+        <w:rFonts w:ascii="Symbol" w:hAnsi="Symbol" w:hint="default"/>
+      </w:rPr>
+    </w:lvl>
+    <w:lvl w:ilvl="1" w:tplc="04090003" w:tentative="1">
+      <w:start w:val="1"/>
+      <w:numFmt w:val="bullet"/>
+      <w:lvlText w:val="o"/>
+      <w:lvlJc w:val="left"/>
+      <w:pPr>
+        <w:ind w:left="2160" w:hanging="360"/>
+      </w:pPr>
+      <w:rPr>
+        <w:rFonts w:ascii="Courier New" w:hAnsi="Courier New" w:cs="Courier New" w:hint="default"/>
+      </w:rPr>
+    </w:lvl>
+    <w:lvl w:ilvl="2" w:tplc="04090005" w:tentative="1">
+      <w:start w:val="1"/>
+      <w:numFmt w:val="bullet"/>
+      <w:lvlText w:val=""/>
+      <w:lvlJc w:val="left"/>
+      <w:pPr>
+        <w:ind w:left="2880" w:hanging="360"/>
+      </w:pPr>
+      <w:rPr>
+        <w:rFonts w:ascii="Wingdings" w:hAnsi="Wingdings" w:hint="default"/>
+      </w:rPr>
+    </w:lvl>
+    <w:lvl w:ilvl="3" w:tplc="04090001" w:tentative="1">
+      <w:start w:val="1"/>
+      <w:numFmt w:val="bullet"/>
+      <w:lvlText w:val=""/>
+      <w:lvlJc w:val="left"/>
+      <w:pPr>
+        <w:ind w:left="3600" w:hanging="360"/>
+      </w:pPr>
+      <w:rPr>
+        <w:rFonts w:ascii="Symbol" w:hAnsi="Symbol" w:hint="default"/>
+      </w:rPr>
+    </w:lvl>
+    <w:lvl w:ilvl="4" w:tplc="04090003" w:tentative="1">
+      <w:start w:val="1"/>
+      <w:numFmt w:val="bullet"/>
+      <w:lvlText w:val="o"/>
+      <w:lvlJc w:val="left"/>
+      <w:pPr>
+        <w:ind w:left="4320" w:hanging="360"/>
+      </w:pPr>
+      <w:rPr>
+        <w:rFonts w:ascii="Courier New" w:hAnsi="Courier New" w:cs="Courier New" w:hint="default"/>
+      </w:rPr>
+    </w:lvl>
+    <w:lvl w:ilvl="5" w:tplc="04090005" w:tentative="1">
+      <w:start w:val="1"/>
+      <w:numFmt w:val="bullet"/>
+      <w:lvlText w:val=""/>
+      <w:lvlJc w:val="left"/>
+      <w:pPr>
+        <w:ind w:left="5040" w:hanging="360"/>
+      </w:pPr>
+      <w:rPr>
+        <w:rFonts w:ascii="Wingdings" w:hAnsi="Wingdings" w:hint="default"/>
+      </w:rPr>
+    </w:lvl>
+    <w:lvl w:ilvl="6" w:tplc="04090001" w:tentative="1">
+      <w:start w:val="1"/>
+      <w:numFmt w:val="bullet"/>
+      <w:lvlText w:val=""/>
+      <w:lvlJc w:val="left"/>
+      <w:pPr>
+        <w:ind w:left="5760" w:hanging="360"/>
+      </w:pPr>
+      <w:rPr>
+        <w:rFonts w:ascii="Symbol" w:hAnsi="Symbol" w:hint="default"/>
+      </w:rPr>
+    </w:lvl>
+    <w:lvl w:ilvl="7" w:tplc="04090003" w:tentative="1">
+      <w:start w:val="1"/>
+      <w:numFmt w:val="bullet"/>
+      <w:lvlText w:val="o"/>
+      <w:lvlJc w:val="left"/>
+      <w:pPr>
+        <w:ind w:left="6480" w:hanging="360"/>
+      </w:pPr>
+      <w:rPr>
+        <w:rFonts w:ascii="Courier New" w:hAnsi="Courier New" w:cs="Courier New" w:hint="default"/>
+      </w:rPr>
+    </w:lvl>
+    <w:lvl w:ilvl="8" w:tplc="04090005" w:tentative="1">
+      <w:start w:val="1"/>
+      <w:numFmt w:val="bullet"/>
+      <w:lvlText w:val=""/>
+      <w:lvlJc w:val="left"/>
+      <w:pPr>
+        <w:ind w:left="7200" w:hanging="360"/>
+      </w:pPr>
+      <w:rPr>
+        <w:rFonts w:ascii="Wingdings" w:hAnsi="Wingdings" w:hint="default"/>
+      </w:rPr>
+    </w:lvl>
+  </w:abstractNum>
+  <w:abstractNum w:abstractNumId="6" w15:restartNumberingAfterBreak="0">
     <w:nsid w:val="5A617239"/>
     <w:multiLevelType w:val="hybridMultilevel"/>
     <w:tmpl w:val="69FE8F6C"/>
@@ -2281,7 +2600,7 @@
       </w:rPr>
     </w:lvl>
   </w:abstractNum>
-  <w:abstractNum w:abstractNumId="5" w15:restartNumberingAfterBreak="0">
+  <w:abstractNum w:abstractNumId="7" w15:restartNumberingAfterBreak="0">
     <w:nsid w:val="5AFB2334"/>
     <w:multiLevelType w:val="hybridMultilevel"/>
     <w:tmpl w:val="5386D4BE"/>
@@ -2394,7 +2713,7 @@
       </w:rPr>
     </w:lvl>
   </w:abstractNum>
-  <w:abstractNum w:abstractNumId="6" w15:restartNumberingAfterBreak="0">
+  <w:abstractNum w:abstractNumId="8" w15:restartNumberingAfterBreak="0">
     <w:nsid w:val="60EF7C6B"/>
     <w:multiLevelType w:val="hybridMultilevel"/>
     <w:tmpl w:val="F202E05A"/>
@@ -2507,7 +2826,7 @@
       </w:rPr>
     </w:lvl>
   </w:abstractNum>
-  <w:abstractNum w:abstractNumId="7" w15:restartNumberingAfterBreak="0">
+  <w:abstractNum w:abstractNumId="9" w15:restartNumberingAfterBreak="0">
     <w:nsid w:val="6BF859ED"/>
     <w:multiLevelType w:val="hybridMultilevel"/>
     <w:tmpl w:val="0B82E148"/>
@@ -2620,7 +2939,7 @@
       </w:rPr>
     </w:lvl>
   </w:abstractNum>
-  <w:abstractNum w:abstractNumId="8" w15:restartNumberingAfterBreak="0">
+  <w:abstractNum w:abstractNumId="10" w15:restartNumberingAfterBreak="0">
     <w:nsid w:val="7FC444F9"/>
     <w:multiLevelType w:val="hybridMultilevel"/>
     <w:tmpl w:val="8D4C408C"/>
@@ -2734,13 +3053,13 @@
     </w:lvl>
   </w:abstractNum>
   <w:num w:numId="1">
-    <w:abstractNumId w:val="6"/>
+    <w:abstractNumId w:val="8"/>
   </w:num>
   <w:num w:numId="2">
-    <w:abstractNumId w:val="8"/>
+    <w:abstractNumId w:val="10"/>
   </w:num>
   <w:num w:numId="3">
-    <w:abstractNumId w:val="4"/>
+    <w:abstractNumId w:val="6"/>
   </w:num>
   <w:num w:numId="4">
     <w:abstractNumId w:val="3"/>
@@ -2755,16 +3074,22 @@
     <w:abstractNumId w:val="2"/>
   </w:num>
   <w:num w:numId="8">
-    <w:abstractNumId w:val="5"/>
+    <w:abstractNumId w:val="7"/>
   </w:num>
   <w:num w:numId="9">
-    <w:abstractNumId w:val="7"/>
+    <w:abstractNumId w:val="9"/>
+  </w:num>
+  <w:num w:numId="10">
+    <w:abstractNumId w:val="4"/>
+  </w:num>
+  <w:num w:numId="11">
+    <w:abstractNumId w:val="5"/>
   </w:num>
 </w:numbering>
 </file>
 
 <file path=word/styles.xml><?xml version="1.0" encoding="utf-8"?>
-<w:styles xmlns:mc="http://schemas.openxmlformats.org/markup-compatibility/2006" xmlns:r="http://schemas.openxmlformats.org/officeDocument/2006/relationships" xmlns:w="http://schemas.openxmlformats.org/wordprocessingml/2006/main" xmlns:w14="http://schemas.microsoft.com/office/word/2010/wordml" xmlns:w15="http://schemas.microsoft.com/office/word/2012/wordml" mc:Ignorable="w14 w15">
+<w:styles xmlns:mc="http://schemas.openxmlformats.org/markup-compatibility/2006" xmlns:r="http://schemas.openxmlformats.org/officeDocument/2006/relationships" xmlns:w="http://schemas.openxmlformats.org/wordprocessingml/2006/main" xmlns:w14="http://schemas.microsoft.com/office/word/2010/wordml" xmlns:w15="http://schemas.microsoft.com/office/word/2012/wordml" xmlns:w16cid="http://schemas.microsoft.com/office/word/2016/wordml/cid" xmlns:w16se="http://schemas.microsoft.com/office/word/2015/wordml/symex" mc:Ignorable="w14 w15 w16se w16cid">
   <w:docDefaults>
     <w:rPrDefault>
       <w:rPr>
@@ -2774,7 +3099,7 @@
     </w:rPrDefault>
     <w:pPrDefault/>
   </w:docDefaults>
-  <w:latentStyles w:defLockedState="0" w:defUIPriority="99" w:defSemiHidden="0" w:defUnhideWhenUsed="0" w:defQFormat="0" w:count="371">
+  <w:latentStyles w:defLockedState="0" w:defUIPriority="99" w:defSemiHidden="0" w:defUnhideWhenUsed="0" w:defQFormat="0" w:count="375">
     <w:lsdException w:name="Normal" w:uiPriority="0" w:qFormat="1"/>
     <w:lsdException w:name="heading 1" w:uiPriority="9" w:qFormat="1"/>
     <w:lsdException w:name="heading 2" w:semiHidden="1" w:uiPriority="9" w:unhideWhenUsed="1" w:qFormat="1"/>
@@ -3146,6 +3471,10 @@
     <w:lsdException w:name="List Table 5 Dark Accent 6" w:uiPriority="50"/>
     <w:lsdException w:name="List Table 6 Colorful Accent 6" w:uiPriority="51"/>
     <w:lsdException w:name="List Table 7 Colorful Accent 6" w:uiPriority="52"/>
+    <w:lsdException w:name="Mention" w:semiHidden="1" w:unhideWhenUsed="1"/>
+    <w:lsdException w:name="Smart Hyperlink" w:semiHidden="1" w:unhideWhenUsed="1"/>
+    <w:lsdException w:name="Hashtag" w:semiHidden="1" w:unhideWhenUsed="1"/>
+    <w:lsdException w:name="Unresolved Mention" w:semiHidden="1" w:unhideWhenUsed="1"/>
   </w:latentStyles>
   <w:style w:type="paragraph" w:default="1" w:styleId="Normal">
     <w:name w:val="Normal"/>
@@ -3170,7 +3499,6 @@
     <w:uiPriority w:val="99"/>
     <w:semiHidden/>
     <w:unhideWhenUsed/>
-    <w:qFormat/>
     <w:tblPr>
       <w:tblInd w:w="0" w:type="dxa"/>
       <w:tblCellMar>
@@ -3547,7 +3875,7 @@
 </file>
 
 <file path=customXml/itemProps1.xml><?xml version="1.0" encoding="utf-8"?>
-<ds:datastoreItem xmlns:ds="http://schemas.openxmlformats.org/officeDocument/2006/customXml" ds:itemID="{51BD9171-74A6-4B43-8FFF-02207F2BF28A}">
+<ds:datastoreItem xmlns:ds="http://schemas.openxmlformats.org/officeDocument/2006/customXml" ds:itemID="{C7E71D12-4E4F-4EFC-9345-FD8FD8B8ACFF}">
   <ds:schemaRefs>
     <ds:schemaRef ds:uri="http://schemas.openxmlformats.org/officeDocument/2006/bibliography"/>
   </ds:schemaRefs>

</xml_diff>

<commit_message>
Replace objective with summary
</commit_message>
<xml_diff>
--- a/Resume.docx
+++ b/Resume.docx
@@ -117,21 +117,27 @@
         </w:pBdr>
         <w:spacing w:lineRule="auto" w:line="240" w:before="0" w:after="0"/>
         <w:rPr>
-          <w:rFonts w:ascii="Times New Roman" w:hAnsi="Times New Roman"/>
-          <w:b/>
-          <w:b/>
+          <w:rFonts w:ascii="Times New Roman" w:hAnsi="Times New Roman" w:eastAsia="Calibri" w:cs="Times New Roman"/>
+          <w:b/>
+          <w:b/>
+          <w:color w:val="auto"/>
+          <w:kern w:val="0"/>
           <w:sz w:val="24"/>
           <w:szCs w:val="24"/>
-        </w:rPr>
-      </w:pPr>
-      <w:r>
-        <w:rPr>
-          <w:rFonts w:ascii="Times New Roman" w:hAnsi="Times New Roman"/>
-          <w:b/>
+          <w:lang w:val="en-US" w:eastAsia="en-US" w:bidi="ar-SA"/>
+        </w:rPr>
+      </w:pPr>
+      <w:r>
+        <w:rPr>
+          <w:rFonts w:eastAsia="Calibri" w:cs="Times New Roman" w:ascii="Times New Roman" w:hAnsi="Times New Roman"/>
+          <w:b/>
+          <w:color w:val="auto"/>
+          <w:kern w:val="0"/>
           <w:sz w:val="24"/>
           <w:szCs w:val="24"/>
-        </w:rPr>
-        <w:t>OBJECTIVE</w:t>
+          <w:lang w:val="en-US" w:eastAsia="en-US" w:bidi="ar-SA"/>
+        </w:rPr>
+        <w:t>SUMMARY</w:t>
       </w:r>
     </w:p>
     <w:p>
@@ -151,7 +157,13 @@
         <w:rPr>
           <w:rFonts w:ascii="Times New Roman" w:hAnsi="Times New Roman"/>
         </w:rPr>
-        <w:t>Software engineer looking for a position building robust web-based systems at a company with a modern view of software development.</w:t>
+        <w:t>F</w:t>
+      </w:r>
+      <w:r>
+        <w:rPr>
+          <w:rFonts w:ascii="Times New Roman" w:hAnsi="Times New Roman"/>
+        </w:rPr>
+        <w:t>ull stack Typescript is with Angular is my bread and butter, but I'm always excited to learn something new. I think its important to approach software development as a creative process.</w:t>
       </w:r>
     </w:p>
     <w:p>

</xml_diff>